<commit_message>
Minor fixed after Kams review
</commit_message>
<xml_diff>
--- a/ms-resume-1-pager.docx
+++ b/ms-resume-1-pager.docx
@@ -607,23 +607,7 @@
           <w:sz w:val="18"/>
           <w:szCs w:val="18"/>
         </w:rPr>
-        <w:t xml:space="preserve">Java, Groovy, </w:t>
-      </w:r>
-      <w:proofErr w:type="spellStart"/>
-      <w:r>
-        <w:rPr>
-          <w:sz w:val="18"/>
-          <w:szCs w:val="18"/>
-        </w:rPr>
-        <w:t>Javascript</w:t>
-      </w:r>
-      <w:proofErr w:type="spellEnd"/>
-      <w:r>
-        <w:rPr>
-          <w:sz w:val="18"/>
-          <w:szCs w:val="18"/>
-        </w:rPr>
-        <w:t>, Python</w:t>
+        <w:t>Java, Groovy, Javascript, Python</w:t>
       </w:r>
       <w:r>
         <w:rPr>
@@ -651,23 +635,7 @@
           <w:sz w:val="18"/>
           <w:szCs w:val="18"/>
         </w:rPr>
-        <w:t xml:space="preserve">API Gateway, AppSync, Lambda, </w:t>
-      </w:r>
-      <w:proofErr w:type="spellStart"/>
-      <w:r>
-        <w:rPr>
-          <w:sz w:val="18"/>
-          <w:szCs w:val="18"/>
-        </w:rPr>
-        <w:t>EventBridge</w:t>
-      </w:r>
-      <w:proofErr w:type="spellEnd"/>
-      <w:r>
-        <w:rPr>
-          <w:sz w:val="18"/>
-          <w:szCs w:val="18"/>
-        </w:rPr>
-        <w:t>, Step Functions</w:t>
+        <w:t>API Gateway, AppSync, Lambda, EventBridge, Step Functions</w:t>
       </w:r>
       <w:r>
         <w:rPr>
@@ -779,17 +747,8 @@
           <w:sz w:val="18"/>
           <w:szCs w:val="18"/>
         </w:rPr>
-        <w:t xml:space="preserve">REST, </w:t>
-      </w:r>
-      <w:proofErr w:type="spellStart"/>
-      <w:r>
-        <w:rPr>
-          <w:sz w:val="18"/>
-          <w:szCs w:val="18"/>
-        </w:rPr>
-        <w:t>GraphQL</w:t>
-      </w:r>
-      <w:proofErr w:type="spellEnd"/>
+        <w:t>REST, GraphQL</w:t>
+      </w:r>
       <w:r>
         <w:rPr>
           <w:sz w:val="18"/>
@@ -839,21 +798,12 @@
         </w:rPr>
         <w:t xml:space="preserve">, </w:t>
       </w:r>
-      <w:proofErr w:type="spellStart"/>
-      <w:r>
-        <w:rPr>
-          <w:sz w:val="18"/>
-          <w:szCs w:val="18"/>
-        </w:rPr>
-        <w:t>Lucidchart</w:t>
-      </w:r>
-      <w:proofErr w:type="spellEnd"/>
-      <w:r>
-        <w:rPr>
-          <w:sz w:val="18"/>
-          <w:szCs w:val="18"/>
-        </w:rPr>
-        <w:t>, Draw.io</w:t>
+      <w:r>
+        <w:rPr>
+          <w:sz w:val="18"/>
+          <w:szCs w:val="18"/>
+        </w:rPr>
+        <w:t>Lucidchart, Draw.io</w:t>
       </w:r>
       <w:r>
         <w:rPr>
@@ -862,21 +812,12 @@
         </w:rPr>
         <w:t xml:space="preserve">, </w:t>
       </w:r>
-      <w:proofErr w:type="spellStart"/>
-      <w:r>
-        <w:rPr>
-          <w:sz w:val="18"/>
-          <w:szCs w:val="18"/>
-        </w:rPr>
-        <w:t>Quicksight</w:t>
-      </w:r>
-      <w:proofErr w:type="spellEnd"/>
-      <w:r>
-        <w:rPr>
-          <w:sz w:val="18"/>
-          <w:szCs w:val="18"/>
-        </w:rPr>
-        <w:t>, Grafana</w:t>
+      <w:r>
+        <w:rPr>
+          <w:sz w:val="18"/>
+          <w:szCs w:val="18"/>
+        </w:rPr>
+        <w:t>Quicksight, Grafana</w:t>
       </w:r>
     </w:p>
     <w:p>
@@ -936,7 +877,6 @@
         </w:rPr>
       </w:pPr>
       <w:hyperlink r:id="rId15" w:history="1">
-        <w:proofErr w:type="spellStart"/>
         <w:r>
           <w:rPr>
             <w:rStyle w:val="Hyperlink"/>
@@ -946,43 +886,7 @@
             <w:sz w:val="18"/>
             <w:szCs w:val="18"/>
           </w:rPr>
-          <w:t>freeCodeCamp</w:t>
-        </w:r>
-        <w:proofErr w:type="spellEnd"/>
-        <w:r>
-          <w:rPr>
-            <w:rStyle w:val="Hyperlink"/>
-            <w:rFonts w:ascii="Calibri" w:eastAsiaTheme="majorEastAsia" w:hAnsi="Calibri" w:cs="Calibri"/>
-            <w:bCs/>
-            <w:spacing w:val="-10"/>
-            <w:sz w:val="18"/>
-            <w:szCs w:val="18"/>
-          </w:rPr>
-          <w:t xml:space="preserve"> – </w:t>
-        </w:r>
-        <w:proofErr w:type="spellStart"/>
-        <w:r>
-          <w:rPr>
-            <w:rStyle w:val="Hyperlink"/>
-            <w:rFonts w:ascii="Calibri" w:eastAsiaTheme="majorEastAsia" w:hAnsi="Calibri" w:cs="Calibri"/>
-            <w:bCs/>
-            <w:spacing w:val="-10"/>
-            <w:sz w:val="18"/>
-            <w:szCs w:val="18"/>
-          </w:rPr>
-          <w:t>Javascript</w:t>
-        </w:r>
-        <w:proofErr w:type="spellEnd"/>
-        <w:r>
-          <w:rPr>
-            <w:rStyle w:val="Hyperlink"/>
-            <w:rFonts w:ascii="Calibri" w:eastAsiaTheme="majorEastAsia" w:hAnsi="Calibri" w:cs="Calibri"/>
-            <w:bCs/>
-            <w:spacing w:val="-10"/>
-            <w:sz w:val="18"/>
-            <w:szCs w:val="18"/>
-          </w:rPr>
-          <w:t xml:space="preserve"> Algorithms and Data Structures</w:t>
+          <w:t>freeCodeCamp – Javascript Algorithms and Data Structures</w:t>
         </w:r>
       </w:hyperlink>
     </w:p>
@@ -1030,8 +934,6 @@
           <w:szCs w:val="24"/>
         </w:rPr>
       </w:pPr>
-      <w:proofErr w:type="spellStart"/>
-      <w:proofErr w:type="gramStart"/>
       <w:r>
         <w:rPr>
           <w:rFonts w:ascii="Calibri" w:hAnsi="Calibri" w:cs="Calibri"/>
@@ -1040,19 +942,7 @@
           <w:sz w:val="18"/>
           <w:szCs w:val="24"/>
         </w:rPr>
-        <w:t>B.Sc</w:t>
-      </w:r>
-      <w:proofErr w:type="spellEnd"/>
-      <w:proofErr w:type="gramEnd"/>
-      <w:r>
-        <w:rPr>
-          <w:rFonts w:ascii="Calibri" w:hAnsi="Calibri" w:cs="Calibri"/>
-          <w:b/>
-          <w:bCs/>
-          <w:sz w:val="18"/>
-          <w:szCs w:val="24"/>
-        </w:rPr>
-        <w:t xml:space="preserve"> </w:t>
+        <w:t xml:space="preserve">B.Sc </w:t>
       </w:r>
       <w:r>
         <w:rPr>
@@ -1264,16 +1154,17 @@
         </w:rPr>
         <w:t xml:space="preserve"> </w:t>
       </w:r>
-      <w:proofErr w:type="spellStart"/>
-      <w:r>
-        <w:rPr>
-          <w:rFonts w:ascii="Calibri" w:hAnsi="Calibri" w:cs="Calibri"/>
-          <w:sz w:val="18"/>
-          <w:szCs w:val="24"/>
-        </w:rPr>
-        <w:t>CloudFix</w:t>
-      </w:r>
-      <w:proofErr w:type="spellEnd"/>
+      <w:hyperlink r:id="rId16" w:history="1">
+        <w:r>
+          <w:rPr>
+            <w:rStyle w:val="Hyperlink"/>
+            <w:rFonts w:ascii="Calibri" w:hAnsi="Calibri" w:cs="Calibri"/>
+            <w:sz w:val="18"/>
+            <w:szCs w:val="24"/>
+          </w:rPr>
+          <w:t>CloudFix</w:t>
+        </w:r>
+      </w:hyperlink>
       <w:r>
         <w:rPr>
           <w:rFonts w:ascii="Calibri" w:hAnsi="Calibri" w:cs="Calibri"/>
@@ -1290,7 +1181,47 @@
           <w:sz w:val="18"/>
           <w:szCs w:val="24"/>
         </w:rPr>
-        <w:t xml:space="preserve">$18.3M </w:t>
+        <w:t>$1</w:t>
+      </w:r>
+      <w:r>
+        <w:rPr>
+          <w:rFonts w:ascii="Calibri" w:hAnsi="Calibri" w:cs="Calibri"/>
+          <w:b/>
+          <w:bCs/>
+          <w:sz w:val="18"/>
+          <w:szCs w:val="24"/>
+        </w:rPr>
+        <w:t>5</w:t>
+      </w:r>
+      <w:r>
+        <w:rPr>
+          <w:rFonts w:ascii="Calibri" w:hAnsi="Calibri" w:cs="Calibri"/>
+          <w:b/>
+          <w:bCs/>
+          <w:sz w:val="18"/>
+          <w:szCs w:val="24"/>
+        </w:rPr>
+        <w:t>M</w:t>
+      </w:r>
+      <w:r>
+        <w:rPr>
+          <w:rFonts w:ascii="Calibri" w:hAnsi="Calibri" w:cs="Calibri"/>
+          <w:b/>
+          <w:bCs/>
+          <w:sz w:val="18"/>
+          <w:szCs w:val="24"/>
+        </w:rPr>
+        <w:t>+</w:t>
+      </w:r>
+      <w:r>
+        <w:rPr>
+          <w:rFonts w:ascii="Calibri" w:hAnsi="Calibri" w:cs="Calibri"/>
+          <w:b/>
+          <w:bCs/>
+          <w:sz w:val="18"/>
+          <w:szCs w:val="24"/>
+        </w:rPr>
+        <w:t xml:space="preserve"> </w:t>
       </w:r>
       <w:r>
         <w:rPr>
@@ -1456,7 +1387,23 @@
           <w:sz w:val="18"/>
           <w:szCs w:val="24"/>
         </w:rPr>
-        <w:t>, attrition,</w:t>
+        <w:t xml:space="preserve">, </w:t>
+      </w:r>
+      <w:r>
+        <w:rPr>
+          <w:rFonts w:ascii="Calibri" w:hAnsi="Calibri" w:cs="Calibri"/>
+          <w:sz w:val="18"/>
+          <w:szCs w:val="24"/>
+        </w:rPr>
+        <w:t>product rollouts</w:t>
+      </w:r>
+      <w:r>
+        <w:rPr>
+          <w:rFonts w:ascii="Calibri" w:hAnsi="Calibri" w:cs="Calibri"/>
+          <w:sz w:val="18"/>
+          <w:szCs w:val="24"/>
+        </w:rPr>
+        <w:t>,</w:t>
       </w:r>
       <w:r>
         <w:rPr>
@@ -1685,15 +1632,7 @@
           <w:sz w:val="18"/>
           <w:szCs w:val="18"/>
         </w:rPr>
-        <w:t>.</w:t>
-      </w:r>
-      <w:r>
-        <w:rPr>
-          <w:rFonts w:ascii="Calibri" w:hAnsi="Calibri" w:cs="Calibri"/>
-          <w:sz w:val="18"/>
-          <w:szCs w:val="18"/>
-        </w:rPr>
-        <w:t xml:space="preserve"> </w:t>
+        <w:t>, Central TPM founding member.</w:t>
       </w:r>
       <w:r>
         <w:rPr>
@@ -1773,25 +1712,39 @@
           <w:sz w:val="18"/>
           <w:szCs w:val="20"/>
         </w:rPr>
-        <w:t xml:space="preserve">Led initiatives saving $15M, contributing to </w:t>
-      </w:r>
-      <w:proofErr w:type="spellStart"/>
-      <w:r>
-        <w:rPr>
-          <w:rFonts w:ascii="Calibri" w:hAnsi="Calibri" w:cs="Calibri"/>
-          <w:sz w:val="18"/>
-          <w:szCs w:val="20"/>
-        </w:rPr>
-        <w:t>CloudFix</w:t>
-      </w:r>
-      <w:proofErr w:type="spellEnd"/>
-      <w:r>
-        <w:rPr>
-          <w:rFonts w:ascii="Calibri" w:hAnsi="Calibri" w:cs="Calibri"/>
-          <w:sz w:val="18"/>
-          <w:szCs w:val="20"/>
-        </w:rPr>
-        <w:t xml:space="preserve"> with $100M in savings.</w:t>
+        <w:t>Led initiatives saving $15M</w:t>
+      </w:r>
+      <w:r>
+        <w:rPr>
+          <w:rFonts w:ascii="Calibri" w:hAnsi="Calibri" w:cs="Calibri"/>
+          <w:sz w:val="18"/>
+          <w:szCs w:val="20"/>
+        </w:rPr>
+        <w:t>+</w:t>
+      </w:r>
+      <w:r>
+        <w:rPr>
+          <w:rFonts w:ascii="Calibri" w:hAnsi="Calibri" w:cs="Calibri"/>
+          <w:sz w:val="18"/>
+          <w:szCs w:val="20"/>
+        </w:rPr>
+        <w:t>, contributing to CloudFix with $100M</w:t>
+      </w:r>
+      <w:r>
+        <w:rPr>
+          <w:rFonts w:ascii="Calibri" w:hAnsi="Calibri" w:cs="Calibri"/>
+          <w:sz w:val="18"/>
+          <w:szCs w:val="20"/>
+        </w:rPr>
+        <w:t>+</w:t>
+      </w:r>
+      <w:r>
+        <w:rPr>
+          <w:rFonts w:ascii="Calibri" w:hAnsi="Calibri" w:cs="Calibri"/>
+          <w:sz w:val="18"/>
+          <w:szCs w:val="20"/>
+        </w:rPr>
+        <w:t xml:space="preserve"> in savings.</w:t>
       </w:r>
     </w:p>
     <w:p>
@@ -1863,7 +1816,23 @@
           <w:sz w:val="18"/>
           <w:szCs w:val="20"/>
         </w:rPr>
-        <w:t>Developed tools for spec ordering, stack ranking, and CTO bootcamps.</w:t>
+        <w:t xml:space="preserve">Developed tools for spec ordering, </w:t>
+      </w:r>
+      <w:r>
+        <w:rPr>
+          <w:rFonts w:ascii="Calibri" w:hAnsi="Calibri" w:cs="Calibri"/>
+          <w:sz w:val="18"/>
+          <w:szCs w:val="20"/>
+        </w:rPr>
+        <w:t xml:space="preserve">search, </w:t>
+      </w:r>
+      <w:r>
+        <w:rPr>
+          <w:rFonts w:ascii="Calibri" w:hAnsi="Calibri" w:cs="Calibri"/>
+          <w:sz w:val="18"/>
+          <w:szCs w:val="20"/>
+        </w:rPr>
+        <w:t>stack ranking, and CTO bootcamps.</w:t>
       </w:r>
     </w:p>
     <w:p>
@@ -1943,7 +1912,23 @@
           <w:sz w:val="18"/>
           <w:szCs w:val="20"/>
         </w:rPr>
-        <w:t>Led 20+ senior SREs in automation and production management.</w:t>
+        <w:t xml:space="preserve">Coached </w:t>
+      </w:r>
+      <w:r>
+        <w:rPr>
+          <w:rFonts w:ascii="Calibri" w:hAnsi="Calibri" w:cs="Calibri"/>
+          <w:sz w:val="18"/>
+          <w:szCs w:val="20"/>
+        </w:rPr>
+        <w:t xml:space="preserve">and managed </w:t>
+      </w:r>
+      <w:r>
+        <w:rPr>
+          <w:rFonts w:ascii="Calibri" w:hAnsi="Calibri" w:cs="Calibri"/>
+          <w:sz w:val="18"/>
+          <w:szCs w:val="20"/>
+        </w:rPr>
+        <w:t>20+ senior SREs in automation and production management.</w:t>
       </w:r>
     </w:p>
     <w:p>
@@ -2007,19 +1992,11 @@
           <w:szCs w:val="24"/>
         </w:rPr>
       </w:pPr>
-      <w:proofErr w:type="spellStart"/>
-      <w:r>
-        <w:rPr>
-          <w:rFonts w:ascii="Calibri" w:hAnsi="Calibri" w:cs="Calibri"/>
-        </w:rPr>
-        <w:t>Tissow</w:t>
-      </w:r>
-      <w:proofErr w:type="spellEnd"/>
-      <w:r>
-        <w:rPr>
-          <w:rFonts w:ascii="Calibri" w:hAnsi="Calibri" w:cs="Calibri"/>
-        </w:rPr>
-        <w:t xml:space="preserve"> Technology Ventures, LLP.</w:t>
+      <w:r>
+        <w:rPr>
+          <w:rFonts w:ascii="Calibri" w:hAnsi="Calibri" w:cs="Calibri"/>
+        </w:rPr>
+        <w:t>Tissow Technology Ventures, LLP.</w:t>
       </w:r>
       <w:r>
         <w:rPr>
@@ -2082,25 +2059,15 @@
           <w:sz w:val="18"/>
           <w:szCs w:val="20"/>
         </w:rPr>
-        <w:t xml:space="preserve">Led full-cycle architecture and development of </w:t>
-      </w:r>
-      <w:proofErr w:type="spellStart"/>
-      <w:r>
-        <w:rPr>
-          <w:rFonts w:ascii="Calibri" w:hAnsi="Calibri" w:cs="Calibri"/>
-          <w:sz w:val="18"/>
-          <w:szCs w:val="20"/>
-        </w:rPr>
-        <w:t>Humingo</w:t>
-      </w:r>
-      <w:proofErr w:type="spellEnd"/>
-      <w:r>
-        <w:rPr>
-          <w:rFonts w:ascii="Calibri" w:hAnsi="Calibri" w:cs="Calibri"/>
-          <w:sz w:val="18"/>
-          <w:szCs w:val="20"/>
-        </w:rPr>
-        <w:t>, an e-commerce platform.</w:t>
+        <w:t>Led</w:t>
+      </w:r>
+      <w:r>
+        <w:rPr>
+          <w:rFonts w:ascii="Calibri" w:hAnsi="Calibri" w:cs="Calibri"/>
+          <w:sz w:val="18"/>
+          <w:szCs w:val="20"/>
+        </w:rPr>
+        <w:t xml:space="preserve"> full-cycle architecture and development of Humingo, an e-commerce platform.</w:t>
       </w:r>
     </w:p>
     <w:p>
@@ -2124,18 +2091,8 @@
           <w:sz w:val="18"/>
           <w:szCs w:val="20"/>
         </w:rPr>
-        <w:t xml:space="preserve">Modernized </w:t>
-      </w:r>
-      <w:proofErr w:type="spellStart"/>
-      <w:r>
-        <w:rPr>
-          <w:rFonts w:ascii="Calibri" w:hAnsi="Calibri" w:cs="Calibri"/>
-          <w:sz w:val="18"/>
-          <w:szCs w:val="20"/>
-        </w:rPr>
-        <w:t>Ticketgoose</w:t>
-      </w:r>
-      <w:proofErr w:type="spellEnd"/>
+        <w:t>Modernized Ticketgoose</w:t>
+      </w:r>
       <w:r>
         <w:rPr>
           <w:rFonts w:ascii="Calibri" w:hAnsi="Calibri" w:cs="Calibri"/>
@@ -2285,25 +2242,39 @@
           <w:sz w:val="18"/>
           <w:szCs w:val="20"/>
         </w:rPr>
-        <w:t xml:space="preserve"> architecture and deployment of </w:t>
-      </w:r>
-      <w:proofErr w:type="spellStart"/>
-      <w:r>
-        <w:rPr>
-          <w:rFonts w:ascii="Calibri" w:hAnsi="Calibri" w:cs="Calibri"/>
-          <w:sz w:val="18"/>
-          <w:szCs w:val="20"/>
-        </w:rPr>
-        <w:t>Kachyng</w:t>
-      </w:r>
-      <w:proofErr w:type="spellEnd"/>
-      <w:r>
-        <w:rPr>
-          <w:rFonts w:ascii="Calibri" w:hAnsi="Calibri" w:cs="Calibri"/>
-          <w:sz w:val="18"/>
-          <w:szCs w:val="20"/>
-        </w:rPr>
-        <w:t>, a PCI-compliant mobile payment platform with single-click checkout.</w:t>
+        <w:t xml:space="preserve"> architecture and deployment of Kachyng, a PCI-compliant mobile payment</w:t>
+      </w:r>
+      <w:r>
+        <w:rPr>
+          <w:rFonts w:ascii="Calibri" w:hAnsi="Calibri" w:cs="Calibri"/>
+          <w:sz w:val="18"/>
+          <w:szCs w:val="20"/>
+        </w:rPr>
+        <w:t>s</w:t>
+      </w:r>
+      <w:r>
+        <w:rPr>
+          <w:rFonts w:ascii="Calibri" w:hAnsi="Calibri" w:cs="Calibri"/>
+          <w:sz w:val="18"/>
+          <w:szCs w:val="20"/>
+        </w:rPr>
+        <w:t xml:space="preserve"> platform with single-click checkout</w:t>
+      </w:r>
+      <w:r>
+        <w:rPr>
+          <w:rFonts w:ascii="Calibri" w:hAnsi="Calibri" w:cs="Calibri"/>
+          <w:sz w:val="18"/>
+          <w:szCs w:val="20"/>
+        </w:rPr>
+        <w:t xml:space="preserve"> and ads</w:t>
+      </w:r>
+      <w:r>
+        <w:rPr>
+          <w:rFonts w:ascii="Calibri" w:hAnsi="Calibri" w:cs="Calibri"/>
+          <w:sz w:val="18"/>
+          <w:szCs w:val="20"/>
+        </w:rPr>
+        <w:t>.</w:t>
       </w:r>
     </w:p>
     <w:p>
@@ -2421,7 +2392,39 @@
           <w:sz w:val="18"/>
           <w:szCs w:val="20"/>
         </w:rPr>
-        <w:t>Led a 10-member team in software engineering and SaaS, developing two financial research products.</w:t>
+        <w:t xml:space="preserve">Led a 10-member team in software engineering and SaaS, developing two </w:t>
+      </w:r>
+      <w:r>
+        <w:rPr>
+          <w:rFonts w:ascii="Calibri" w:hAnsi="Calibri" w:cs="Calibri"/>
+          <w:sz w:val="18"/>
+          <w:szCs w:val="20"/>
+        </w:rPr>
+        <w:t xml:space="preserve">software </w:t>
+      </w:r>
+      <w:r>
+        <w:rPr>
+          <w:rFonts w:ascii="Calibri" w:hAnsi="Calibri" w:cs="Calibri"/>
+          <w:sz w:val="18"/>
+          <w:szCs w:val="20"/>
+        </w:rPr>
+        <w:t>products</w:t>
+      </w:r>
+      <w:r>
+        <w:rPr>
+          <w:rFonts w:ascii="Calibri" w:hAnsi="Calibri" w:cs="Calibri"/>
+          <w:sz w:val="18"/>
+          <w:szCs w:val="20"/>
+        </w:rPr>
+        <w:t xml:space="preserve"> in financial information research space</w:t>
+      </w:r>
+      <w:r>
+        <w:rPr>
+          <w:rFonts w:ascii="Calibri" w:hAnsi="Calibri" w:cs="Calibri"/>
+          <w:sz w:val="18"/>
+          <w:szCs w:val="20"/>
+        </w:rPr>
+        <w:t>.</w:t>
       </w:r>
     </w:p>
     <w:p>
@@ -2437,19 +2440,11 @@
           <w:szCs w:val="24"/>
         </w:rPr>
       </w:pPr>
-      <w:proofErr w:type="spellStart"/>
-      <w:r>
-        <w:rPr>
-          <w:rFonts w:ascii="Calibri" w:hAnsi="Calibri" w:cs="Calibri"/>
-        </w:rPr>
-        <w:t>YuMe</w:t>
-      </w:r>
-      <w:proofErr w:type="spellEnd"/>
-      <w:r>
-        <w:rPr>
-          <w:rFonts w:ascii="Calibri" w:hAnsi="Calibri" w:cs="Calibri"/>
-        </w:rPr>
-        <w:t>, Inc.</w:t>
+      <w:r>
+        <w:rPr>
+          <w:rFonts w:ascii="Calibri" w:hAnsi="Calibri" w:cs="Calibri"/>
+        </w:rPr>
+        <w:t>YuMe, Inc.</w:t>
       </w:r>
       <w:r>
         <w:rPr>
@@ -2599,6 +2594,14 @@
           <w:szCs w:val="18"/>
         </w:rPr>
         <w:t>t</w:t>
+      </w:r>
+      <w:r>
+        <w:rPr>
+          <w:rFonts w:ascii="Calibri" w:hAnsi="Calibri" w:cs="Calibri"/>
+          <w:sz w:val="18"/>
+          <w:szCs w:val="18"/>
+        </w:rPr>
+        <w:t>.</w:t>
       </w:r>
     </w:p>
     <w:p>
@@ -2665,23 +2668,7 @@
         <w:sz w:val="18"/>
         <w:szCs w:val="24"/>
       </w:rPr>
-      <w:t xml:space="preserve">For </w:t>
-    </w:r>
-    <w:r>
-      <w:rPr>
-        <w:rFonts w:ascii="Calibri" w:hAnsi="Calibri" w:cs="Calibri"/>
-        <w:sz w:val="18"/>
-        <w:szCs w:val="24"/>
-      </w:rPr>
-      <w:t xml:space="preserve">a </w:t>
-    </w:r>
-    <w:r>
-      <w:rPr>
-        <w:rFonts w:ascii="Calibri" w:hAnsi="Calibri" w:cs="Calibri"/>
-        <w:sz w:val="18"/>
-        <w:szCs w:val="24"/>
-      </w:rPr>
-      <w:t xml:space="preserve">more detailed resume, please visit </w:t>
+      <w:t xml:space="preserve">For a more detailed resume, please visit </w:t>
     </w:r>
     <w:hyperlink r:id="rId1" w:history="1">
       <w:r>

</xml_diff>

<commit_message>
Two versions almost final
</commit_message>
<xml_diff>
--- a/ms-resume-1-pager.docx
+++ b/ms-resume-1-pager.docx
@@ -99,6 +99,13 @@
           <w:sz w:val="24"/>
           <w:szCs w:val="18"/>
         </w:rPr>
+        <w:t>Product/</w:t>
+      </w:r>
+      <w:r>
+        <w:rPr>
+          <w:sz w:val="24"/>
+          <w:szCs w:val="18"/>
+        </w:rPr>
         <w:t xml:space="preserve">Engineering </w:t>
       </w:r>
       <w:r>
@@ -106,21 +113,7 @@
           <w:sz w:val="24"/>
           <w:szCs w:val="18"/>
         </w:rPr>
-        <w:t xml:space="preserve">Leader / </w:t>
-      </w:r>
-      <w:r>
-        <w:rPr>
-          <w:sz w:val="24"/>
-          <w:szCs w:val="18"/>
-        </w:rPr>
-        <w:t xml:space="preserve">Software </w:t>
-      </w:r>
-      <w:r>
-        <w:rPr>
-          <w:sz w:val="24"/>
-          <w:szCs w:val="18"/>
-        </w:rPr>
-        <w:t>Architect</w:t>
+        <w:t>Leader</w:t>
       </w:r>
       <w:r>
         <w:rPr>
@@ -383,6 +376,7 @@
         <w:t xml:space="preserve">Contributed to </w:t>
       </w:r>
       <w:hyperlink r:id="rId13" w:history="1">
+        <w:proofErr w:type="spellStart"/>
         <w:r>
           <w:rPr>
             <w:rStyle w:val="Hyperlink"/>
@@ -392,6 +386,7 @@
           </w:rPr>
           <w:t>CloudFix</w:t>
         </w:r>
+        <w:proofErr w:type="spellEnd"/>
       </w:hyperlink>
       <w:r>
         <w:rPr>
@@ -1098,7 +1093,23 @@
           <w:sz w:val="18"/>
           <w:szCs w:val="18"/>
         </w:rPr>
-        <w:t>Java, Groovy, Javascript, Python</w:t>
+        <w:t xml:space="preserve">Java, Groovy, </w:t>
+      </w:r>
+      <w:proofErr w:type="spellStart"/>
+      <w:r>
+        <w:rPr>
+          <w:sz w:val="18"/>
+          <w:szCs w:val="18"/>
+        </w:rPr>
+        <w:t>Javascript</w:t>
+      </w:r>
+      <w:proofErr w:type="spellEnd"/>
+      <w:r>
+        <w:rPr>
+          <w:sz w:val="18"/>
+          <w:szCs w:val="18"/>
+        </w:rPr>
+        <w:t>, Python</w:t>
       </w:r>
       <w:r>
         <w:rPr>
@@ -1126,7 +1137,35 @@
           <w:sz w:val="18"/>
           <w:szCs w:val="18"/>
         </w:rPr>
-        <w:t>API Gateway, AppSync, EventBridge, Step Functions</w:t>
+        <w:t xml:space="preserve">API Gateway, </w:t>
+      </w:r>
+      <w:r>
+        <w:rPr>
+          <w:sz w:val="18"/>
+          <w:szCs w:val="18"/>
+        </w:rPr>
+        <w:t xml:space="preserve">Amplify, </w:t>
+      </w:r>
+      <w:r>
+        <w:rPr>
+          <w:sz w:val="18"/>
+          <w:szCs w:val="18"/>
+        </w:rPr>
+        <w:t>Event</w:t>
+      </w:r>
+      <w:r>
+        <w:rPr>
+          <w:sz w:val="18"/>
+          <w:szCs w:val="18"/>
+        </w:rPr>
+        <w:t xml:space="preserve"> </w:t>
+      </w:r>
+      <w:r>
+        <w:rPr>
+          <w:sz w:val="18"/>
+          <w:szCs w:val="18"/>
+        </w:rPr>
+        <w:t>Bridge, Step Functions</w:t>
       </w:r>
       <w:r>
         <w:rPr>
@@ -1147,6 +1186,45 @@
           <w:sz w:val="18"/>
           <w:szCs w:val="18"/>
         </w:rPr>
+        <w:t xml:space="preserve">Cognito, </w:t>
+      </w:r>
+      <w:proofErr w:type="spellStart"/>
+      <w:r>
+        <w:rPr>
+          <w:sz w:val="18"/>
+          <w:szCs w:val="18"/>
+        </w:rPr>
+        <w:t>Cloudwatch</w:t>
+      </w:r>
+      <w:proofErr w:type="spellEnd"/>
+      <w:r>
+        <w:rPr>
+          <w:sz w:val="18"/>
+          <w:szCs w:val="18"/>
+        </w:rPr>
+        <w:t xml:space="preserve">, </w:t>
+      </w:r>
+      <w:proofErr w:type="spellStart"/>
+      <w:r>
+        <w:rPr>
+          <w:sz w:val="18"/>
+          <w:szCs w:val="18"/>
+        </w:rPr>
+        <w:t>Cloudtrail</w:t>
+      </w:r>
+      <w:proofErr w:type="spellEnd"/>
+      <w:r>
+        <w:rPr>
+          <w:sz w:val="18"/>
+          <w:szCs w:val="18"/>
+        </w:rPr>
+        <w:t xml:space="preserve">, </w:t>
+      </w:r>
+      <w:r>
+        <w:rPr>
+          <w:sz w:val="18"/>
+          <w:szCs w:val="18"/>
+        </w:rPr>
         <w:t>Gradle, Maven, Jenkins</w:t>
       </w:r>
       <w:r>
@@ -1161,7 +1239,7 @@
           <w:sz w:val="18"/>
           <w:szCs w:val="18"/>
         </w:rPr>
-        <w:t>MySQL, PostgreSQL, MongoDB, DynamoDB, Neptune, Redis, Athena</w:t>
+        <w:t>MySQL, PostgreSQL, MongoDB, DynamoDB, Redis, Athena</w:t>
       </w:r>
       <w:r>
         <w:rPr>
@@ -1175,7 +1253,39 @@
           <w:sz w:val="18"/>
           <w:szCs w:val="18"/>
         </w:rPr>
-        <w:t xml:space="preserve">ElasticSearch, Solr, Lucene, </w:t>
+        <w:t xml:space="preserve">OpenSearch, </w:t>
+      </w:r>
+      <w:proofErr w:type="spellStart"/>
+      <w:r>
+        <w:rPr>
+          <w:sz w:val="18"/>
+          <w:szCs w:val="18"/>
+        </w:rPr>
+        <w:t>ElasticSearch</w:t>
+      </w:r>
+      <w:proofErr w:type="spellEnd"/>
+      <w:r>
+        <w:rPr>
+          <w:sz w:val="18"/>
+          <w:szCs w:val="18"/>
+        </w:rPr>
+        <w:t xml:space="preserve">, </w:t>
+      </w:r>
+      <w:proofErr w:type="spellStart"/>
+      <w:r>
+        <w:rPr>
+          <w:sz w:val="18"/>
+          <w:szCs w:val="18"/>
+        </w:rPr>
+        <w:t>Solr</w:t>
+      </w:r>
+      <w:proofErr w:type="spellEnd"/>
+      <w:r>
+        <w:rPr>
+          <w:sz w:val="18"/>
+          <w:szCs w:val="18"/>
+        </w:rPr>
+        <w:t xml:space="preserve">, Lucene, </w:t>
       </w:r>
       <w:r>
         <w:rPr>
@@ -1210,7 +1320,58 @@
           <w:sz w:val="18"/>
           <w:szCs w:val="18"/>
         </w:rPr>
-        <w:t>REST, GraphQL</w:t>
+        <w:t xml:space="preserve">REST, </w:t>
+      </w:r>
+      <w:proofErr w:type="spellStart"/>
+      <w:r>
+        <w:rPr>
+          <w:sz w:val="18"/>
+          <w:szCs w:val="18"/>
+        </w:rPr>
+        <w:t>GraphQL</w:t>
+      </w:r>
+      <w:proofErr w:type="spellEnd"/>
+      <w:r>
+        <w:rPr>
+          <w:sz w:val="18"/>
+          <w:szCs w:val="18"/>
+        </w:rPr>
+        <w:t>,</w:t>
+      </w:r>
+      <w:r>
+        <w:rPr>
+          <w:sz w:val="18"/>
+          <w:szCs w:val="18"/>
+        </w:rPr>
+        <w:t xml:space="preserve"> Swagger,</w:t>
+      </w:r>
+      <w:r>
+        <w:rPr>
+          <w:sz w:val="18"/>
+          <w:szCs w:val="18"/>
+        </w:rPr>
+        <w:t xml:space="preserve"> </w:t>
+      </w:r>
+      <w:r>
+        <w:rPr>
+          <w:sz w:val="18"/>
+          <w:szCs w:val="18"/>
+        </w:rPr>
+        <w:t xml:space="preserve">Git, </w:t>
+      </w:r>
+      <w:r>
+        <w:rPr>
+          <w:sz w:val="18"/>
+          <w:szCs w:val="18"/>
+        </w:rPr>
+        <w:t>Spring</w:t>
+      </w:r>
+      <w:r>
+        <w:rPr>
+          <w:sz w:val="18"/>
+          <w:szCs w:val="18"/>
+        </w:rPr>
+        <w:t>, Akka, React, Node.js</w:t>
       </w:r>
       <w:r>
         <w:rPr>
@@ -1224,20 +1385,6 @@
           <w:sz w:val="18"/>
           <w:szCs w:val="18"/>
         </w:rPr>
-        <w:t xml:space="preserve">Git, </w:t>
-      </w:r>
-      <w:r>
-        <w:rPr>
-          <w:sz w:val="18"/>
-          <w:szCs w:val="18"/>
-        </w:rPr>
-        <w:t xml:space="preserve">SpringFramework, </w:t>
-      </w:r>
-      <w:r>
-        <w:rPr>
-          <w:sz w:val="18"/>
-          <w:szCs w:val="18"/>
-        </w:rPr>
         <w:t xml:space="preserve">Figma, </w:t>
       </w:r>
       <w:r>
@@ -1261,12 +1408,37 @@
         </w:rPr>
         <w:t xml:space="preserve">, </w:t>
       </w:r>
-      <w:r>
-        <w:rPr>
-          <w:sz w:val="18"/>
-          <w:szCs w:val="18"/>
-        </w:rPr>
-        <w:t>Lucidchart, Quicksight, Grafana</w:t>
+      <w:proofErr w:type="spellStart"/>
+      <w:r>
+        <w:rPr>
+          <w:sz w:val="18"/>
+          <w:szCs w:val="18"/>
+        </w:rPr>
+        <w:t>Lucidchart</w:t>
+      </w:r>
+      <w:proofErr w:type="spellEnd"/>
+      <w:r>
+        <w:rPr>
+          <w:sz w:val="18"/>
+          <w:szCs w:val="18"/>
+        </w:rPr>
+        <w:t xml:space="preserve">, </w:t>
+      </w:r>
+      <w:proofErr w:type="spellStart"/>
+      <w:r>
+        <w:rPr>
+          <w:sz w:val="18"/>
+          <w:szCs w:val="18"/>
+        </w:rPr>
+        <w:t>Quicksight</w:t>
+      </w:r>
+      <w:proofErr w:type="spellEnd"/>
+      <w:r>
+        <w:rPr>
+          <w:sz w:val="18"/>
+          <w:szCs w:val="18"/>
+        </w:rPr>
+        <w:t>, Grafana</w:t>
       </w:r>
     </w:p>
     <w:p>
@@ -1315,7 +1487,14 @@
           <w:rFonts w:ascii="Calibri" w:hAnsi="Calibri" w:cs="Calibri"/>
           <w:color w:val="000000" w:themeColor="text1"/>
         </w:rPr>
-        <w:t>Trilogy Enterprises, Inc.</w:t>
+        <w:t>Pragya Consulting Services</w:t>
+      </w:r>
+      <w:r>
+        <w:rPr>
+          <w:rFonts w:ascii="Calibri" w:hAnsi="Calibri" w:cs="Calibri"/>
+          <w:color w:val="000000" w:themeColor="text1"/>
+        </w:rPr>
+        <w:t>.</w:t>
       </w:r>
       <w:r>
         <w:rPr>
@@ -1323,7 +1502,13 @@
           <w:color w:val="000000" w:themeColor="text1"/>
         </w:rPr>
         <w:tab/>
-        <w:t>Austin, Texas (Remote)</w:t>
+      </w:r>
+      <w:r>
+        <w:rPr>
+          <w:rFonts w:ascii="Calibri" w:hAnsi="Calibri" w:cs="Calibri"/>
+          <w:color w:val="000000" w:themeColor="text1"/>
+        </w:rPr>
+        <w:t>Brussels, Belgium</w:t>
       </w:r>
     </w:p>
     <w:p>
@@ -1352,7 +1537,7 @@
           <w:sz w:val="18"/>
           <w:szCs w:val="18"/>
         </w:rPr>
-        <w:t>Technical Product Manager</w:t>
+        <w:t>Software Engineering Manager.</w:t>
       </w:r>
       <w:r>
         <w:rPr>
@@ -1363,7 +1548,7 @@
           <w:sz w:val="18"/>
           <w:szCs w:val="18"/>
         </w:rPr>
-        <w:t>, Central TPM founding member.</w:t>
+        <w:tab/>
       </w:r>
       <w:r>
         <w:rPr>
@@ -1374,7 +1559,7 @@
           <w:sz w:val="18"/>
           <w:szCs w:val="18"/>
         </w:rPr>
-        <w:tab/>
+        <w:t>Jul</w:t>
       </w:r>
       <w:r>
         <w:rPr>
@@ -1385,7 +1570,7 @@
           <w:sz w:val="18"/>
           <w:szCs w:val="18"/>
         </w:rPr>
-        <w:t>Aug 201</w:t>
+        <w:t xml:space="preserve"> 20</w:t>
       </w:r>
       <w:r>
         <w:rPr>
@@ -1396,7 +1581,7 @@
           <w:sz w:val="18"/>
           <w:szCs w:val="18"/>
         </w:rPr>
-        <w:t>7</w:t>
+        <w:t>2</w:t>
       </w:r>
       <w:r>
         <w:rPr>
@@ -1407,7 +1592,29 @@
           <w:sz w:val="18"/>
           <w:szCs w:val="18"/>
         </w:rPr>
-        <w:t xml:space="preserve"> – Jun 2023</w:t>
+        <w:t>4</w:t>
+      </w:r>
+      <w:r>
+        <w:rPr>
+          <w:rFonts w:ascii="Calibri" w:hAnsi="Calibri" w:cs="Calibri"/>
+          <w:i/>
+          <w:iCs/>
+          <w:color w:val="000000" w:themeColor="text1"/>
+          <w:sz w:val="18"/>
+          <w:szCs w:val="18"/>
+        </w:rPr>
+        <w:t xml:space="preserve"> – </w:t>
+      </w:r>
+      <w:r>
+        <w:rPr>
+          <w:rFonts w:ascii="Calibri" w:hAnsi="Calibri" w:cs="Calibri"/>
+          <w:i/>
+          <w:iCs/>
+          <w:color w:val="000000" w:themeColor="text1"/>
+          <w:sz w:val="18"/>
+          <w:szCs w:val="18"/>
+        </w:rPr>
+        <w:t>Present</w:t>
       </w:r>
     </w:p>
     <w:p>
@@ -1430,103 +1637,31 @@
           <w:sz w:val="18"/>
           <w:szCs w:val="20"/>
         </w:rPr>
-        <w:t>Led initiatives saving $15M</w:t>
-      </w:r>
-      <w:r>
-        <w:rPr>
-          <w:rFonts w:ascii="Calibri" w:hAnsi="Calibri" w:cs="Calibri"/>
-          <w:sz w:val="18"/>
-          <w:szCs w:val="20"/>
-        </w:rPr>
-        <w:t>+</w:t>
-      </w:r>
-      <w:r>
-        <w:rPr>
-          <w:rFonts w:ascii="Calibri" w:hAnsi="Calibri" w:cs="Calibri"/>
-          <w:sz w:val="18"/>
-          <w:szCs w:val="20"/>
-        </w:rPr>
-        <w:t xml:space="preserve">, </w:t>
-      </w:r>
-      <w:r>
-        <w:rPr>
-          <w:rFonts w:ascii="Calibri" w:hAnsi="Calibri" w:cs="Calibri"/>
-          <w:sz w:val="18"/>
-          <w:szCs w:val="20"/>
-        </w:rPr>
-        <w:t>p</w:t>
-      </w:r>
-      <w:r>
-        <w:rPr>
-          <w:rFonts w:ascii="Calibri" w:hAnsi="Calibri" w:cs="Calibri"/>
-          <w:sz w:val="18"/>
-          <w:szCs w:val="20"/>
-        </w:rPr>
-        <w:t xml:space="preserve">roductized </w:t>
-      </w:r>
-      <w:r>
-        <w:rPr>
-          <w:rFonts w:ascii="Calibri" w:hAnsi="Calibri" w:cs="Calibri"/>
-          <w:sz w:val="18"/>
-          <w:szCs w:val="20"/>
-        </w:rPr>
-        <w:t xml:space="preserve">strategies </w:t>
-      </w:r>
-      <w:r>
-        <w:rPr>
-          <w:rFonts w:ascii="Calibri" w:hAnsi="Calibri" w:cs="Calibri"/>
-          <w:sz w:val="18"/>
-          <w:szCs w:val="20"/>
-        </w:rPr>
-        <w:t>result</w:t>
-      </w:r>
-      <w:r>
-        <w:rPr>
-          <w:rFonts w:ascii="Calibri" w:hAnsi="Calibri" w:cs="Calibri"/>
-          <w:sz w:val="18"/>
-          <w:szCs w:val="20"/>
-        </w:rPr>
-        <w:t>ing</w:t>
-      </w:r>
-      <w:r>
-        <w:rPr>
-          <w:rFonts w:ascii="Calibri" w:hAnsi="Calibri" w:cs="Calibri"/>
-          <w:sz w:val="18"/>
-          <w:szCs w:val="20"/>
-        </w:rPr>
-        <w:t xml:space="preserve"> in </w:t>
-      </w:r>
-      <w:r>
-        <w:rPr>
-          <w:rFonts w:ascii="Calibri" w:hAnsi="Calibri" w:cs="Calibri"/>
-          <w:sz w:val="18"/>
-          <w:szCs w:val="20"/>
-        </w:rPr>
-        <w:t>$100M</w:t>
-      </w:r>
-      <w:r>
-        <w:rPr>
-          <w:rFonts w:ascii="Calibri" w:hAnsi="Calibri" w:cs="Calibri"/>
-          <w:sz w:val="18"/>
-          <w:szCs w:val="20"/>
-        </w:rPr>
-        <w:t>+</w:t>
-      </w:r>
-      <w:r>
-        <w:rPr>
-          <w:rFonts w:ascii="Calibri" w:hAnsi="Calibri" w:cs="Calibri"/>
-          <w:sz w:val="18"/>
-          <w:szCs w:val="20"/>
-        </w:rPr>
-        <w:t xml:space="preserve"> savings</w:t>
-      </w:r>
-      <w:r>
-        <w:rPr>
-          <w:rFonts w:ascii="Calibri" w:hAnsi="Calibri" w:cs="Calibri"/>
-          <w:sz w:val="18"/>
-          <w:szCs w:val="20"/>
-        </w:rPr>
-        <w:t>.</w:t>
+        <w:t xml:space="preserve">Remotely from Aug 2023 </w:t>
+      </w:r>
+      <w:r>
+        <w:rPr>
+          <w:rFonts w:ascii="Calibri" w:hAnsi="Calibri" w:cs="Calibri"/>
+          <w:sz w:val="18"/>
+          <w:szCs w:val="18"/>
+        </w:rPr>
+        <w:t>–</w:t>
+      </w:r>
+      <w:r>
+        <w:rPr>
+          <w:rFonts w:ascii="Calibri" w:hAnsi="Calibri" w:cs="Calibri"/>
+          <w:sz w:val="18"/>
+          <w:szCs w:val="20"/>
+        </w:rPr>
+        <w:t xml:space="preserve"> </w:t>
+      </w:r>
+      <w:r>
+        <w:rPr>
+          <w:rFonts w:ascii="Calibri" w:hAnsi="Calibri" w:cs="Calibri"/>
+          <w:sz w:val="18"/>
+          <w:szCs w:val="20"/>
+        </w:rPr>
+        <w:t>Doubled team productivity, increasing project delivery speed by 50% through targeted leadership and mentoring strategies.</w:t>
       </w:r>
     </w:p>
     <w:p>
@@ -1549,15 +1684,23 @@
           <w:sz w:val="18"/>
           <w:szCs w:val="20"/>
         </w:rPr>
-        <w:t>Implemented assembly lines, enabling 24/7 operations</w:t>
-      </w:r>
-      <w:r>
-        <w:rPr>
-          <w:rFonts w:ascii="Calibri" w:hAnsi="Calibri" w:cs="Calibri"/>
-          <w:sz w:val="18"/>
-          <w:szCs w:val="20"/>
-        </w:rPr>
-        <w:t xml:space="preserve"> for a 5K+ global workforce</w:t>
+        <w:t>Red</w:t>
+      </w:r>
+      <w:r>
+        <w:rPr>
+          <w:rFonts w:ascii="Calibri" w:hAnsi="Calibri" w:cs="Calibri"/>
+          <w:sz w:val="18"/>
+          <w:szCs w:val="20"/>
+        </w:rPr>
+        <w:t>uced project delivery times by 20% using Agile and CI/CD</w:t>
+      </w:r>
+      <w:r>
+        <w:rPr>
+          <w:rFonts w:ascii="Calibri" w:hAnsi="Calibri" w:cs="Calibri"/>
+          <w:sz w:val="18"/>
+          <w:szCs w:val="20"/>
+        </w:rPr>
+        <w:t xml:space="preserve"> practices</w:t>
       </w:r>
       <w:r>
         <w:rPr>
@@ -1588,7 +1731,128 @@
           <w:sz w:val="18"/>
           <w:szCs w:val="20"/>
         </w:rPr>
-        <w:t>Co-managed 60+ TPMs with retiring VP, preparing for VP role.</w:t>
+        <w:t>Successfully</w:t>
+      </w:r>
+      <w:r>
+        <w:rPr>
+          <w:rFonts w:ascii="Calibri" w:hAnsi="Calibri" w:cs="Calibri"/>
+          <w:sz w:val="18"/>
+          <w:szCs w:val="20"/>
+        </w:rPr>
+        <w:t> led an elite team of 6 engineers to deliver projects on time and within budget, resulting in increased client satisfaction.</w:t>
+      </w:r>
+    </w:p>
+    <w:p>
+      <w:pPr>
+        <w:pStyle w:val="Heading2"/>
+        <w:tabs>
+          <w:tab w:val="right" w:pos="10800"/>
+        </w:tabs>
+        <w:rPr>
+          <w:rFonts w:ascii="Calibri" w:hAnsi="Calibri" w:cs="Calibri"/>
+          <w:color w:val="000000" w:themeColor="text1"/>
+          <w:sz w:val="18"/>
+          <w:szCs w:val="24"/>
+        </w:rPr>
+      </w:pPr>
+      <w:r>
+        <w:rPr>
+          <w:rFonts w:ascii="Calibri" w:hAnsi="Calibri" w:cs="Calibri"/>
+          <w:color w:val="000000" w:themeColor="text1"/>
+        </w:rPr>
+        <w:t>Trilogy Enterprises.</w:t>
+      </w:r>
+      <w:r>
+        <w:rPr>
+          <w:rFonts w:ascii="Calibri" w:hAnsi="Calibri" w:cs="Calibri"/>
+          <w:color w:val="000000" w:themeColor="text1"/>
+        </w:rPr>
+        <w:tab/>
+        <w:t>Austin, Texas (Remote)</w:t>
+      </w:r>
+    </w:p>
+    <w:p>
+      <w:pPr>
+        <w:pStyle w:val="Heading3"/>
+        <w:tabs>
+          <w:tab w:val="right" w:pos="10800"/>
+        </w:tabs>
+        <w:rPr>
+          <w:rFonts w:ascii="Calibri" w:hAnsi="Calibri" w:cs="Calibri"/>
+          <w:i/>
+          <w:iCs/>
+          <w:color w:val="000000" w:themeColor="text1"/>
+          <w:sz w:val="18"/>
+          <w:szCs w:val="18"/>
+        </w:rPr>
+      </w:pPr>
+      <w:r>
+        <w:rPr>
+          <w:rFonts w:ascii="Calibri" w:hAnsi="Calibri" w:cs="Calibri"/>
+          <w:b/>
+          <w:bCs/>
+          <w:i/>
+          <w:iCs/>
+          <w:color w:val="000000" w:themeColor="text1"/>
+          <w:sz w:val="18"/>
+          <w:szCs w:val="18"/>
+        </w:rPr>
+        <w:t>Technical Product Manager</w:t>
+      </w:r>
+      <w:r>
+        <w:rPr>
+          <w:rFonts w:ascii="Calibri" w:hAnsi="Calibri" w:cs="Calibri"/>
+          <w:i/>
+          <w:iCs/>
+          <w:color w:val="000000" w:themeColor="text1"/>
+          <w:sz w:val="18"/>
+          <w:szCs w:val="18"/>
+        </w:rPr>
+        <w:t>, Central TPM founding member.</w:t>
+      </w:r>
+      <w:r>
+        <w:rPr>
+          <w:rFonts w:ascii="Calibri" w:hAnsi="Calibri" w:cs="Calibri"/>
+          <w:i/>
+          <w:iCs/>
+          <w:color w:val="000000" w:themeColor="text1"/>
+          <w:sz w:val="18"/>
+          <w:szCs w:val="18"/>
+        </w:rPr>
+        <w:tab/>
+      </w:r>
+      <w:r>
+        <w:rPr>
+          <w:rFonts w:ascii="Calibri" w:hAnsi="Calibri" w:cs="Calibri"/>
+          <w:i/>
+          <w:iCs/>
+          <w:color w:val="000000" w:themeColor="text1"/>
+          <w:sz w:val="18"/>
+          <w:szCs w:val="18"/>
+        </w:rPr>
+        <w:t>Aug 201</w:t>
+      </w:r>
+      <w:r>
+        <w:rPr>
+          <w:rFonts w:ascii="Calibri" w:hAnsi="Calibri" w:cs="Calibri"/>
+          <w:i/>
+          <w:iCs/>
+          <w:color w:val="000000" w:themeColor="text1"/>
+          <w:sz w:val="18"/>
+          <w:szCs w:val="18"/>
+        </w:rPr>
+        <w:t>7</w:t>
+      </w:r>
+      <w:r>
+        <w:rPr>
+          <w:rFonts w:ascii="Calibri" w:hAnsi="Calibri" w:cs="Calibri"/>
+          <w:i/>
+          <w:iCs/>
+          <w:color w:val="000000" w:themeColor="text1"/>
+          <w:sz w:val="18"/>
+          <w:szCs w:val="18"/>
+        </w:rPr>
+        <w:t xml:space="preserve"> – Jun 2023</w:t>
       </w:r>
     </w:p>
     <w:p>
@@ -1611,6 +1875,187 @@
           <w:sz w:val="18"/>
           <w:szCs w:val="20"/>
         </w:rPr>
+        <w:t>Led initiatives saving $15M</w:t>
+      </w:r>
+      <w:r>
+        <w:rPr>
+          <w:rFonts w:ascii="Calibri" w:hAnsi="Calibri" w:cs="Calibri"/>
+          <w:sz w:val="18"/>
+          <w:szCs w:val="20"/>
+        </w:rPr>
+        <w:t>+</w:t>
+      </w:r>
+      <w:r>
+        <w:rPr>
+          <w:rFonts w:ascii="Calibri" w:hAnsi="Calibri" w:cs="Calibri"/>
+          <w:sz w:val="18"/>
+          <w:szCs w:val="20"/>
+        </w:rPr>
+        <w:t xml:space="preserve">, </w:t>
+      </w:r>
+      <w:r>
+        <w:rPr>
+          <w:rFonts w:ascii="Calibri" w:hAnsi="Calibri" w:cs="Calibri"/>
+          <w:sz w:val="18"/>
+          <w:szCs w:val="20"/>
+        </w:rPr>
+        <w:t>p</w:t>
+      </w:r>
+      <w:r>
+        <w:rPr>
+          <w:rFonts w:ascii="Calibri" w:hAnsi="Calibri" w:cs="Calibri"/>
+          <w:sz w:val="18"/>
+          <w:szCs w:val="20"/>
+        </w:rPr>
+        <w:t xml:space="preserve">roductized </w:t>
+      </w:r>
+      <w:r>
+        <w:rPr>
+          <w:rFonts w:ascii="Calibri" w:hAnsi="Calibri" w:cs="Calibri"/>
+          <w:sz w:val="18"/>
+          <w:szCs w:val="20"/>
+        </w:rPr>
+        <w:t xml:space="preserve">strategies </w:t>
+      </w:r>
+      <w:r>
+        <w:rPr>
+          <w:rFonts w:ascii="Calibri" w:hAnsi="Calibri" w:cs="Calibri"/>
+          <w:sz w:val="18"/>
+          <w:szCs w:val="20"/>
+        </w:rPr>
+        <w:t>result</w:t>
+      </w:r>
+      <w:r>
+        <w:rPr>
+          <w:rFonts w:ascii="Calibri" w:hAnsi="Calibri" w:cs="Calibri"/>
+          <w:sz w:val="18"/>
+          <w:szCs w:val="20"/>
+        </w:rPr>
+        <w:t>ing</w:t>
+      </w:r>
+      <w:r>
+        <w:rPr>
+          <w:rFonts w:ascii="Calibri" w:hAnsi="Calibri" w:cs="Calibri"/>
+          <w:sz w:val="18"/>
+          <w:szCs w:val="20"/>
+        </w:rPr>
+        <w:t xml:space="preserve"> in </w:t>
+      </w:r>
+      <w:r>
+        <w:rPr>
+          <w:rFonts w:ascii="Calibri" w:hAnsi="Calibri" w:cs="Calibri"/>
+          <w:sz w:val="18"/>
+          <w:szCs w:val="20"/>
+        </w:rPr>
+        <w:t>$100M</w:t>
+      </w:r>
+      <w:r>
+        <w:rPr>
+          <w:rFonts w:ascii="Calibri" w:hAnsi="Calibri" w:cs="Calibri"/>
+          <w:sz w:val="18"/>
+          <w:szCs w:val="20"/>
+        </w:rPr>
+        <w:t>+</w:t>
+      </w:r>
+      <w:r>
+        <w:rPr>
+          <w:rFonts w:ascii="Calibri" w:hAnsi="Calibri" w:cs="Calibri"/>
+          <w:sz w:val="18"/>
+          <w:szCs w:val="20"/>
+        </w:rPr>
+        <w:t xml:space="preserve"> savings</w:t>
+      </w:r>
+      <w:r>
+        <w:rPr>
+          <w:rFonts w:ascii="Calibri" w:hAnsi="Calibri" w:cs="Calibri"/>
+          <w:sz w:val="18"/>
+          <w:szCs w:val="20"/>
+        </w:rPr>
+        <w:t>.</w:t>
+      </w:r>
+    </w:p>
+    <w:p>
+      <w:pPr>
+        <w:pStyle w:val="ListParagraph"/>
+        <w:numPr>
+          <w:ilvl w:val="0"/>
+          <w:numId w:val="1"/>
+        </w:numPr>
+        <w:ind w:left="270" w:hanging="180"/>
+        <w:rPr>
+          <w:rFonts w:ascii="Calibri" w:hAnsi="Calibri" w:cs="Calibri"/>
+          <w:sz w:val="18"/>
+          <w:szCs w:val="20"/>
+        </w:rPr>
+      </w:pPr>
+      <w:r>
+        <w:rPr>
+          <w:rFonts w:ascii="Calibri" w:hAnsi="Calibri" w:cs="Calibri"/>
+          <w:sz w:val="18"/>
+          <w:szCs w:val="20"/>
+        </w:rPr>
+        <w:t>Implemented assembly lines, enabling 24/7 operations</w:t>
+      </w:r>
+      <w:r>
+        <w:rPr>
+          <w:rFonts w:ascii="Calibri" w:hAnsi="Calibri" w:cs="Calibri"/>
+          <w:sz w:val="18"/>
+          <w:szCs w:val="20"/>
+        </w:rPr>
+        <w:t xml:space="preserve"> for a 5K+ global workforce</w:t>
+      </w:r>
+      <w:r>
+        <w:rPr>
+          <w:rFonts w:ascii="Calibri" w:hAnsi="Calibri" w:cs="Calibri"/>
+          <w:sz w:val="18"/>
+          <w:szCs w:val="20"/>
+        </w:rPr>
+        <w:t>.</w:t>
+      </w:r>
+    </w:p>
+    <w:p>
+      <w:pPr>
+        <w:pStyle w:val="ListParagraph"/>
+        <w:numPr>
+          <w:ilvl w:val="0"/>
+          <w:numId w:val="1"/>
+        </w:numPr>
+        <w:ind w:left="270" w:hanging="180"/>
+        <w:rPr>
+          <w:rFonts w:ascii="Calibri" w:hAnsi="Calibri" w:cs="Calibri"/>
+          <w:sz w:val="18"/>
+          <w:szCs w:val="20"/>
+        </w:rPr>
+      </w:pPr>
+      <w:r>
+        <w:rPr>
+          <w:rFonts w:ascii="Calibri" w:hAnsi="Calibri" w:cs="Calibri"/>
+          <w:sz w:val="18"/>
+          <w:szCs w:val="20"/>
+        </w:rPr>
+        <w:t>Co-managed 60+ TPMs with retiring VP, preparing for VP role.</w:t>
+      </w:r>
+    </w:p>
+    <w:p>
+      <w:pPr>
+        <w:pStyle w:val="ListParagraph"/>
+        <w:numPr>
+          <w:ilvl w:val="0"/>
+          <w:numId w:val="1"/>
+        </w:numPr>
+        <w:ind w:left="270" w:hanging="180"/>
+        <w:rPr>
+          <w:rFonts w:ascii="Calibri" w:hAnsi="Calibri" w:cs="Calibri"/>
+          <w:sz w:val="18"/>
+          <w:szCs w:val="20"/>
+        </w:rPr>
+      </w:pPr>
+      <w:r>
+        <w:rPr>
+          <w:rFonts w:ascii="Calibri" w:hAnsi="Calibri" w:cs="Calibri"/>
+          <w:sz w:val="18"/>
+          <w:szCs w:val="20"/>
+        </w:rPr>
         <w:t xml:space="preserve">Developed tools for spec ordering, </w:t>
       </w:r>
       <w:r>
@@ -2036,12 +2481,21 @@
           <w:szCs w:val="24"/>
         </w:rPr>
       </w:pPr>
-      <w:r>
-        <w:rPr>
-          <w:rFonts w:ascii="Calibri" w:hAnsi="Calibri" w:cs="Calibri"/>
-          <w:color w:val="000000" w:themeColor="text1"/>
-        </w:rPr>
-        <w:t>Tissow Technology Ventures, LLP.</w:t>
+      <w:proofErr w:type="spellStart"/>
+      <w:r>
+        <w:rPr>
+          <w:rFonts w:ascii="Calibri" w:hAnsi="Calibri" w:cs="Calibri"/>
+          <w:color w:val="000000" w:themeColor="text1"/>
+        </w:rPr>
+        <w:t>Tissow</w:t>
+      </w:r>
+      <w:proofErr w:type="spellEnd"/>
+      <w:r>
+        <w:rPr>
+          <w:rFonts w:ascii="Calibri" w:hAnsi="Calibri" w:cs="Calibri"/>
+          <w:color w:val="000000" w:themeColor="text1"/>
+        </w:rPr>
+        <w:t xml:space="preserve"> Technology Ventures.</w:t>
       </w:r>
       <w:r>
         <w:rPr>
@@ -2224,7 +2678,25 @@
           <w:sz w:val="18"/>
           <w:szCs w:val="20"/>
         </w:rPr>
-        <w:t xml:space="preserve"> Humingo, an e-commerce </w:t>
+        <w:t xml:space="preserve"> </w:t>
+      </w:r>
+      <w:proofErr w:type="spellStart"/>
+      <w:r>
+        <w:rPr>
+          <w:rFonts w:ascii="Calibri" w:hAnsi="Calibri" w:cs="Calibri"/>
+          <w:sz w:val="18"/>
+          <w:szCs w:val="20"/>
+        </w:rPr>
+        <w:t>Humingo</w:t>
+      </w:r>
+      <w:proofErr w:type="spellEnd"/>
+      <w:r>
+        <w:rPr>
+          <w:rFonts w:ascii="Calibri" w:hAnsi="Calibri" w:cs="Calibri"/>
+          <w:sz w:val="18"/>
+          <w:szCs w:val="20"/>
+        </w:rPr>
+        <w:t xml:space="preserve">, an e-commerce </w:t>
       </w:r>
       <w:r>
         <w:rPr>
@@ -2311,8 +2783,18 @@
           <w:sz w:val="18"/>
           <w:szCs w:val="20"/>
         </w:rPr>
-        <w:t>Modernized Ticketgoose</w:t>
-      </w:r>
+        <w:t xml:space="preserve">Modernized </w:t>
+      </w:r>
+      <w:proofErr w:type="spellStart"/>
+      <w:r>
+        <w:rPr>
+          <w:rFonts w:ascii="Calibri" w:hAnsi="Calibri" w:cs="Calibri"/>
+          <w:sz w:val="18"/>
+          <w:szCs w:val="20"/>
+        </w:rPr>
+        <w:t>Ticketgoose</w:t>
+      </w:r>
+      <w:proofErr w:type="spellEnd"/>
       <w:r>
         <w:rPr>
           <w:rFonts w:ascii="Calibri" w:hAnsi="Calibri" w:cs="Calibri"/>
@@ -2441,7 +2923,7 @@
           <w:rFonts w:ascii="Calibri" w:hAnsi="Calibri" w:cs="Calibri"/>
           <w:color w:val="000000" w:themeColor="text1"/>
         </w:rPr>
-        <w:t xml:space="preserve"> Ventures Private Limited.</w:t>
+        <w:t xml:space="preserve"> Ventures.</w:t>
       </w:r>
       <w:r>
         <w:rPr>
@@ -2557,7 +3039,25 @@
           <w:sz w:val="18"/>
           <w:szCs w:val="20"/>
         </w:rPr>
-        <w:t>Steered the architecture and deployment of Kachyng, a PCI-compliant mobile payment</w:t>
+        <w:t xml:space="preserve">Steered the architecture and deployment of </w:t>
+      </w:r>
+      <w:proofErr w:type="spellStart"/>
+      <w:r>
+        <w:rPr>
+          <w:rFonts w:ascii="Calibri" w:hAnsi="Calibri" w:cs="Calibri"/>
+          <w:sz w:val="18"/>
+          <w:szCs w:val="20"/>
+        </w:rPr>
+        <w:t>Kachyng</w:t>
+      </w:r>
+      <w:proofErr w:type="spellEnd"/>
+      <w:r>
+        <w:rPr>
+          <w:rFonts w:ascii="Calibri" w:hAnsi="Calibri" w:cs="Calibri"/>
+          <w:sz w:val="18"/>
+          <w:szCs w:val="20"/>
+        </w:rPr>
+        <w:t>, a PCI-compliant mobile payment</w:t>
       </w:r>
       <w:r>
         <w:rPr>
@@ -2610,7 +3110,7 @@
           <w:rFonts w:ascii="Calibri" w:hAnsi="Calibri" w:cs="Calibri"/>
           <w:color w:val="000000" w:themeColor="text1"/>
         </w:rPr>
-        <w:t>EMRG Software Solutions Private Limited.</w:t>
+        <w:t>EMRG Software Solutions.</w:t>
       </w:r>
       <w:r>
         <w:rPr>
@@ -2704,26 +3204,6 @@
           <w:szCs w:val="18"/>
         </w:rPr>
         <w:t xml:space="preserve"> 2011</w:t>
-      </w:r>
-    </w:p>
-    <w:p>
-      <w:pPr>
-        <w:spacing w:after="0"/>
-        <w:rPr>
-          <w:rFonts w:ascii="Calibri" w:hAnsi="Calibri" w:cs="Calibri"/>
-          <w:color w:val="000000" w:themeColor="text1"/>
-          <w:sz w:val="18"/>
-          <w:szCs w:val="20"/>
-        </w:rPr>
-      </w:pPr>
-      <w:r>
-        <w:rPr>
-          <w:rFonts w:ascii="Calibri" w:hAnsi="Calibri" w:cs="Calibri"/>
-          <w:color w:val="000000" w:themeColor="text1"/>
-          <w:sz w:val="18"/>
-          <w:szCs w:val="20"/>
-        </w:rPr>
-        <w:t>(Originally from Aug 2009)</w:t>
       </w:r>
     </w:p>
     <w:p>
@@ -2746,47 +3226,55 @@
           <w:sz w:val="18"/>
           <w:szCs w:val="20"/>
         </w:rPr>
-        <w:t>Hired and managed</w:t>
-      </w:r>
-      <w:r>
-        <w:rPr>
-          <w:rFonts w:ascii="Calibri" w:hAnsi="Calibri" w:cs="Calibri"/>
-          <w:sz w:val="18"/>
-          <w:szCs w:val="20"/>
-        </w:rPr>
-        <w:t xml:space="preserve"> a 10-member software engineering and SaaS</w:t>
-      </w:r>
-      <w:r>
-        <w:rPr>
-          <w:rFonts w:ascii="Calibri" w:hAnsi="Calibri" w:cs="Calibri"/>
-          <w:sz w:val="18"/>
-          <w:szCs w:val="20"/>
-        </w:rPr>
-        <w:t xml:space="preserve"> team</w:t>
-      </w:r>
-      <w:r>
-        <w:rPr>
-          <w:rFonts w:ascii="Calibri" w:hAnsi="Calibri" w:cs="Calibri"/>
-          <w:sz w:val="18"/>
-          <w:szCs w:val="20"/>
-        </w:rPr>
-        <w:t xml:space="preserve">, developing two </w:t>
-      </w:r>
-      <w:r>
-        <w:rPr>
-          <w:rFonts w:ascii="Calibri" w:hAnsi="Calibri" w:cs="Calibri"/>
-          <w:sz w:val="18"/>
-          <w:szCs w:val="20"/>
-        </w:rPr>
-        <w:t xml:space="preserve">software </w:t>
-      </w:r>
-      <w:r>
-        <w:rPr>
-          <w:rFonts w:ascii="Calibri" w:hAnsi="Calibri" w:cs="Calibri"/>
-          <w:sz w:val="18"/>
-          <w:szCs w:val="20"/>
-        </w:rPr>
-        <w:t>products</w:t>
+        <w:t>Led a</w:t>
+      </w:r>
+      <w:r>
+        <w:rPr>
+          <w:rFonts w:ascii="Calibri" w:hAnsi="Calibri" w:cs="Calibri"/>
+          <w:sz w:val="18"/>
+          <w:szCs w:val="20"/>
+        </w:rPr>
+        <w:t xml:space="preserve"> </w:t>
+      </w:r>
+      <w:r>
+        <w:rPr>
+          <w:rFonts w:ascii="Calibri" w:hAnsi="Calibri" w:cs="Calibri"/>
+          <w:sz w:val="18"/>
+          <w:szCs w:val="20"/>
+        </w:rPr>
+        <w:t>team</w:t>
+      </w:r>
+      <w:r>
+        <w:rPr>
+          <w:rFonts w:ascii="Calibri" w:hAnsi="Calibri" w:cs="Calibri"/>
+          <w:sz w:val="18"/>
+          <w:szCs w:val="20"/>
+        </w:rPr>
+        <w:t xml:space="preserve"> of 10</w:t>
+      </w:r>
+      <w:r>
+        <w:rPr>
+          <w:rFonts w:ascii="Calibri" w:hAnsi="Calibri" w:cs="Calibri"/>
+          <w:sz w:val="18"/>
+          <w:szCs w:val="20"/>
+        </w:rPr>
+        <w:t xml:space="preserve">, developing </w:t>
+      </w:r>
+      <w:r>
+        <w:rPr>
+          <w:rFonts w:ascii="Calibri" w:hAnsi="Calibri" w:cs="Calibri"/>
+          <w:sz w:val="18"/>
+          <w:szCs w:val="20"/>
+        </w:rPr>
+        <w:t>2</w:t>
+      </w:r>
+      <w:r>
+        <w:rPr>
+          <w:rFonts w:ascii="Calibri" w:hAnsi="Calibri" w:cs="Calibri"/>
+          <w:sz w:val="18"/>
+          <w:szCs w:val="20"/>
+        </w:rPr>
+        <w:t xml:space="preserve"> products</w:t>
       </w:r>
       <w:r>
         <w:rPr>
@@ -2834,6 +3322,7 @@
           <w:szCs w:val="24"/>
         </w:rPr>
       </w:pPr>
+      <w:proofErr w:type="spellStart"/>
       <w:r>
         <w:rPr>
           <w:rFonts w:ascii="Calibri" w:hAnsi="Calibri" w:cs="Calibri"/>
@@ -2841,13 +3330,7 @@
         </w:rPr>
         <w:t>YuMe</w:t>
       </w:r>
-      <w:r>
-        <w:rPr>
-          <w:rFonts w:ascii="Calibri" w:hAnsi="Calibri" w:cs="Calibri"/>
-          <w:color w:val="000000" w:themeColor="text1"/>
-        </w:rPr>
-        <w:t xml:space="preserve"> India Private Limited</w:t>
-      </w:r>
+      <w:proofErr w:type="spellEnd"/>
       <w:r>
         <w:rPr>
           <w:rFonts w:ascii="Calibri" w:hAnsi="Calibri" w:cs="Calibri"/>
@@ -2895,13 +3378,15 @@
       <w:r>
         <w:rPr>
           <w:rFonts w:ascii="Calibri" w:hAnsi="Calibri" w:cs="Calibri"/>
+          <w:b/>
+          <w:bCs/>
           <w:i/>
           <w:iCs/>
           <w:color w:val="000000" w:themeColor="text1"/>
           <w:sz w:val="18"/>
           <w:szCs w:val="18"/>
         </w:rPr>
-        <w:t>, IT Operations founding member.</w:t>
+        <w:t xml:space="preserve"> &amp; Java Application Developer</w:t>
       </w:r>
       <w:r>
         <w:rPr>
@@ -2913,7 +3398,51 @@
           <w:szCs w:val="18"/>
         </w:rPr>
         <w:tab/>
-        <w:t xml:space="preserve"> Jan 2010 – Aug 2010</w:t>
+        <w:t xml:space="preserve"> </w:t>
+      </w:r>
+      <w:r>
+        <w:rPr>
+          <w:rFonts w:ascii="Calibri" w:hAnsi="Calibri" w:cs="Calibri"/>
+          <w:i/>
+          <w:iCs/>
+          <w:color w:val="000000" w:themeColor="text1"/>
+          <w:sz w:val="18"/>
+          <w:szCs w:val="18"/>
+        </w:rPr>
+        <w:t>Aug</w:t>
+      </w:r>
+      <w:r>
+        <w:rPr>
+          <w:rFonts w:ascii="Calibri" w:hAnsi="Calibri" w:cs="Calibri"/>
+          <w:i/>
+          <w:iCs/>
+          <w:color w:val="000000" w:themeColor="text1"/>
+          <w:sz w:val="18"/>
+          <w:szCs w:val="18"/>
+        </w:rPr>
+        <w:t xml:space="preserve"> 20</w:t>
+      </w:r>
+      <w:r>
+        <w:rPr>
+          <w:rFonts w:ascii="Calibri" w:hAnsi="Calibri" w:cs="Calibri"/>
+          <w:i/>
+          <w:iCs/>
+          <w:color w:val="000000" w:themeColor="text1"/>
+          <w:sz w:val="18"/>
+          <w:szCs w:val="18"/>
+        </w:rPr>
+        <w:t>08</w:t>
+      </w:r>
+      <w:r>
+        <w:rPr>
+          <w:rFonts w:ascii="Calibri" w:hAnsi="Calibri" w:cs="Calibri"/>
+          <w:i/>
+          <w:iCs/>
+          <w:color w:val="000000" w:themeColor="text1"/>
+          <w:sz w:val="18"/>
+          <w:szCs w:val="18"/>
+        </w:rPr>
+        <w:t xml:space="preserve"> – Aug 2010</w:t>
       </w:r>
     </w:p>
     <w:p>
@@ -2926,156 +3455,18 @@
         <w:ind w:left="270" w:hanging="180"/>
         <w:rPr>
           <w:rFonts w:ascii="Calibri" w:hAnsi="Calibri" w:cs="Calibri"/>
-          <w:sz w:val="18"/>
-          <w:szCs w:val="20"/>
-        </w:rPr>
-      </w:pPr>
-      <w:r>
-        <w:rPr>
-          <w:rFonts w:ascii="Calibri" w:hAnsi="Calibri" w:cs="Calibri"/>
-          <w:sz w:val="18"/>
-          <w:szCs w:val="20"/>
-        </w:rPr>
-        <w:t xml:space="preserve">Managed infrastructure and automated deployments across 6 internal environments; oversaw bi-weekly production deployments, weekly migrations, </w:t>
-      </w:r>
-      <w:r>
-        <w:rPr>
-          <w:rFonts w:ascii="Calibri" w:hAnsi="Calibri" w:cs="Calibri"/>
-          <w:sz w:val="18"/>
-          <w:szCs w:val="20"/>
-        </w:rPr>
-        <w:t>&amp;</w:t>
-      </w:r>
-      <w:r>
-        <w:rPr>
-          <w:rFonts w:ascii="Calibri" w:hAnsi="Calibri" w:cs="Calibri"/>
-          <w:sz w:val="18"/>
-          <w:szCs w:val="20"/>
-        </w:rPr>
-        <w:t xml:space="preserve"> daily DevOps tasks.</w:t>
-      </w:r>
-    </w:p>
-    <w:p>
-      <w:pPr>
-        <w:pStyle w:val="Heading3"/>
-        <w:tabs>
-          <w:tab w:val="right" w:pos="10800"/>
-        </w:tabs>
-        <w:rPr>
-          <w:rFonts w:ascii="Calibri" w:hAnsi="Calibri" w:cs="Calibri"/>
-          <w:i/>
-          <w:iCs/>
-          <w:color w:val="000000" w:themeColor="text1"/>
-          <w:sz w:val="18"/>
-          <w:szCs w:val="18"/>
-        </w:rPr>
-      </w:pPr>
-      <w:r>
-        <w:rPr>
-          <w:rFonts w:ascii="Calibri" w:hAnsi="Calibri" w:cs="Calibri"/>
-          <w:b/>
-          <w:bCs/>
-          <w:i/>
-          <w:iCs/>
-          <w:color w:val="000000" w:themeColor="text1"/>
-          <w:sz w:val="18"/>
-          <w:szCs w:val="18"/>
-        </w:rPr>
-        <w:t>Java Application Developer</w:t>
-      </w:r>
-      <w:r>
-        <w:rPr>
-          <w:rFonts w:ascii="Calibri" w:hAnsi="Calibri" w:cs="Calibri"/>
-          <w:i/>
-          <w:iCs/>
-          <w:color w:val="000000" w:themeColor="text1"/>
-          <w:sz w:val="18"/>
-          <w:szCs w:val="18"/>
-        </w:rPr>
-        <w:t>.</w:t>
-      </w:r>
-      <w:r>
-        <w:rPr>
-          <w:rFonts w:ascii="Calibri" w:hAnsi="Calibri" w:cs="Calibri"/>
-          <w:i/>
-          <w:iCs/>
-          <w:color w:val="000000" w:themeColor="text1"/>
-          <w:sz w:val="18"/>
-          <w:szCs w:val="18"/>
-        </w:rPr>
-        <w:tab/>
-        <w:t xml:space="preserve">Aug 2008 – </w:t>
-      </w:r>
-      <w:r>
-        <w:rPr>
-          <w:rFonts w:ascii="Calibri" w:hAnsi="Calibri" w:cs="Calibri"/>
-          <w:i/>
-          <w:iCs/>
-          <w:color w:val="000000" w:themeColor="text1"/>
-          <w:sz w:val="18"/>
-          <w:szCs w:val="18"/>
-        </w:rPr>
-        <w:t>Jan</w:t>
-      </w:r>
-      <w:r>
-        <w:rPr>
-          <w:rFonts w:ascii="Calibri" w:hAnsi="Calibri" w:cs="Calibri"/>
-          <w:i/>
-          <w:iCs/>
-          <w:color w:val="000000" w:themeColor="text1"/>
-          <w:sz w:val="18"/>
-          <w:szCs w:val="18"/>
-        </w:rPr>
-        <w:t xml:space="preserve"> 20</w:t>
-      </w:r>
-      <w:r>
-        <w:rPr>
-          <w:rFonts w:ascii="Calibri" w:hAnsi="Calibri" w:cs="Calibri"/>
-          <w:i/>
-          <w:iCs/>
-          <w:color w:val="000000" w:themeColor="text1"/>
-          <w:sz w:val="18"/>
-          <w:szCs w:val="18"/>
-        </w:rPr>
-        <w:t>10</w:t>
-      </w:r>
-    </w:p>
-    <w:p>
-      <w:pPr>
-        <w:spacing w:after="0"/>
-        <w:rPr>
-          <w:rFonts w:ascii="Calibri" w:hAnsi="Calibri" w:cs="Calibri"/>
-          <w:color w:val="000000" w:themeColor="text1"/>
-          <w:sz w:val="18"/>
-          <w:szCs w:val="20"/>
-        </w:rPr>
-      </w:pPr>
-      <w:r>
-        <w:rPr>
-          <w:rFonts w:ascii="Calibri" w:hAnsi="Calibri" w:cs="Calibri"/>
-          <w:color w:val="000000" w:themeColor="text1"/>
-          <w:sz w:val="18"/>
-          <w:szCs w:val="20"/>
-        </w:rPr>
-        <w:t xml:space="preserve">(Originally </w:t>
-      </w:r>
-      <w:r>
-        <w:rPr>
-          <w:rFonts w:ascii="Calibri" w:hAnsi="Calibri" w:cs="Calibri"/>
-          <w:color w:val="000000" w:themeColor="text1"/>
-          <w:sz w:val="18"/>
-          <w:szCs w:val="20"/>
-        </w:rPr>
-        <w:t>Concord IT – Acquired by YuMe</w:t>
-      </w:r>
-      <w:r>
-        <w:rPr>
-          <w:rFonts w:ascii="Calibri" w:hAnsi="Calibri" w:cs="Calibri"/>
-          <w:color w:val="000000" w:themeColor="text1"/>
-          <w:sz w:val="18"/>
-          <w:szCs w:val="20"/>
-        </w:rPr>
-        <w:t>)</w:t>
+          <w:color w:val="auto"/>
+          <w:sz w:val="18"/>
+          <w:szCs w:val="18"/>
+        </w:rPr>
+      </w:pPr>
+      <w:r>
+        <w:rPr>
+          <w:rFonts w:ascii="Calibri" w:hAnsi="Calibri" w:cs="Calibri"/>
+          <w:sz w:val="18"/>
+          <w:szCs w:val="20"/>
+        </w:rPr>
+        <w:t>Managed infrastructure and automated deployments across 6 environments.</w:t>
       </w:r>
     </w:p>
     <w:p>
@@ -3083,11 +3474,8 @@
         <w:pStyle w:val="ListParagraph"/>
         <w:numPr>
           <w:ilvl w:val="0"/>
-          <w:numId w:val="4"/>
+          <w:numId w:val="1"/>
         </w:numPr>
-        <w:tabs>
-          <w:tab w:val="right" w:pos="3150"/>
-        </w:tabs>
         <w:ind w:left="270" w:hanging="180"/>
         <w:rPr>
           <w:rFonts w:ascii="Calibri" w:hAnsi="Calibri" w:cs="Calibri"/>
@@ -3100,25 +3488,27 @@
         <w:rPr>
           <w:rFonts w:ascii="Calibri" w:hAnsi="Calibri" w:cs="Calibri"/>
           <w:sz w:val="18"/>
-          <w:szCs w:val="18"/>
-        </w:rPr>
-        <w:t>Pioneered R&amp;D in early mobile technologies and delivered native apps; created proof-of-concepts in Google Web Toolki</w:t>
-      </w:r>
-      <w:r>
-        <w:rPr>
-          <w:rFonts w:ascii="Calibri" w:hAnsi="Calibri" w:cs="Calibri"/>
-          <w:sz w:val="18"/>
-          <w:szCs w:val="18"/>
-        </w:rPr>
-        <w:t>t</w:t>
-      </w:r>
-      <w:r>
-        <w:rPr>
-          <w:rFonts w:ascii="Calibri" w:hAnsi="Calibri" w:cs="Calibri"/>
-          <w:sz w:val="18"/>
-          <w:szCs w:val="18"/>
-        </w:rPr>
-        <w:t>.</w:t>
+          <w:szCs w:val="20"/>
+        </w:rPr>
+        <w:t xml:space="preserve">Conducted R&amp;D, developed native mobile apps, and built a lot of </w:t>
+      </w:r>
+      <w:proofErr w:type="spellStart"/>
+      <w:r>
+        <w:rPr>
+          <w:rFonts w:ascii="Calibri" w:hAnsi="Calibri" w:cs="Calibri"/>
+          <w:sz w:val="18"/>
+          <w:szCs w:val="20"/>
+        </w:rPr>
+        <w:t>PoCs</w:t>
+      </w:r>
+      <w:proofErr w:type="spellEnd"/>
+      <w:r>
+        <w:rPr>
+          <w:rFonts w:ascii="Calibri" w:hAnsi="Calibri" w:cs="Calibri"/>
+          <w:sz w:val="18"/>
+          <w:szCs w:val="20"/>
+        </w:rPr>
+        <w:t xml:space="preserve"> using GWT.</w:t>
       </w:r>
     </w:p>
     <w:p>
@@ -3163,6 +3553,7 @@
           <w:docGrid w:linePitch="360"/>
         </w:sectPr>
       </w:pPr>
+      <w:proofErr w:type="spellStart"/>
       <w:r>
         <w:rPr>
           <w:rFonts w:ascii="Calibri" w:hAnsi="Calibri" w:cs="Calibri"/>
@@ -3171,8 +3562,9 @@
           <w:sz w:val="18"/>
           <w:szCs w:val="24"/>
         </w:rPr>
-        <w:t xml:space="preserve">B.Sc </w:t>
-      </w:r>
+        <w:t>B.Sc</w:t>
+      </w:r>
+      <w:proofErr w:type="spellEnd"/>
       <w:r>
         <w:rPr>
           <w:rFonts w:ascii="Calibri" w:hAnsi="Calibri" w:cs="Calibri"/>
@@ -3181,7 +3573,7 @@
           <w:sz w:val="18"/>
           <w:szCs w:val="24"/>
         </w:rPr>
-        <w:t>C</w:t>
+        <w:t xml:space="preserve"> </w:t>
       </w:r>
       <w:r>
         <w:rPr>
@@ -3191,6 +3583,16 @@
           <w:sz w:val="18"/>
           <w:szCs w:val="24"/>
         </w:rPr>
+        <w:t>C</w:t>
+      </w:r>
+      <w:r>
+        <w:rPr>
+          <w:rFonts w:ascii="Calibri" w:hAnsi="Calibri" w:cs="Calibri"/>
+          <w:b/>
+          <w:bCs/>
+          <w:sz w:val="18"/>
+          <w:szCs w:val="24"/>
+        </w:rPr>
         <w:t>omputer Science</w:t>
       </w:r>
       <w:r>
@@ -3231,7 +3633,15 @@
           <w:sz w:val="18"/>
           <w:szCs w:val="24"/>
         </w:rPr>
-        <w:t>2008</w:t>
+        <w:t>200</w:t>
+      </w:r>
+      <w:r>
+        <w:rPr>
+          <w:rFonts w:ascii="Calibri" w:hAnsi="Calibri" w:cs="Calibri"/>
+          <w:sz w:val="18"/>
+          <w:szCs w:val="24"/>
+        </w:rPr>
+        <w:t>8</w:t>
       </w:r>
     </w:p>
     <w:p>
@@ -3241,9 +3651,6 @@
         </w:tabs>
         <w:spacing w:after="0"/>
       </w:pPr>
-      <w:r>
-        <w:tab/>
-      </w:r>
     </w:p>
     <w:sectPr>
       <w:type w:val="continuous"/>
@@ -3294,12 +3701,21 @@
         <w:szCs w:val="18"/>
       </w:rPr>
     </w:pPr>
+    <w:proofErr w:type="spellStart"/>
     <w:r>
       <w:rPr>
         <w:sz w:val="18"/>
         <w:szCs w:val="18"/>
       </w:rPr>
-      <w:t xml:space="preserve">Github: </w:t>
+      <w:t>Github</w:t>
+    </w:r>
+    <w:proofErr w:type="spellEnd"/>
+    <w:r>
+      <w:rPr>
+        <w:sz w:val="18"/>
+        <w:szCs w:val="18"/>
+      </w:rPr>
+      <w:t xml:space="preserve">: </w:t>
     </w:r>
     <w:hyperlink r:id="rId1" w:history="1">
       <w:r>
@@ -4057,6 +4473,155 @@
     </w:lvl>
   </w:abstractNum>
   <w:abstractNum w:abstractNumId="6" w15:restartNumberingAfterBreak="0">
+    <w:nsid w:val="3F2E7831"/>
+    <w:multiLevelType w:val="multilevel"/>
+    <w:tmpl w:val="9D1811E2"/>
+    <w:lvl w:ilvl="0">
+      <w:start w:val="1"/>
+      <w:numFmt w:val="bullet"/>
+      <w:lvlText w:val=""/>
+      <w:lvlJc w:val="left"/>
+      <w:pPr>
+        <w:tabs>
+          <w:tab w:val="num" w:pos="720"/>
+        </w:tabs>
+        <w:ind w:left="720" w:hanging="360"/>
+      </w:pPr>
+      <w:rPr>
+        <w:rFonts w:ascii="Symbol" w:hAnsi="Symbol" w:hint="default"/>
+        <w:sz w:val="20"/>
+      </w:rPr>
+    </w:lvl>
+    <w:lvl w:ilvl="1" w:tentative="1">
+      <w:start w:val="1"/>
+      <w:numFmt w:val="bullet"/>
+      <w:lvlText w:val="o"/>
+      <w:lvlJc w:val="left"/>
+      <w:pPr>
+        <w:tabs>
+          <w:tab w:val="num" w:pos="1440"/>
+        </w:tabs>
+        <w:ind w:left="1440" w:hanging="360"/>
+      </w:pPr>
+      <w:rPr>
+        <w:rFonts w:ascii="Courier New" w:hAnsi="Courier New" w:hint="default"/>
+        <w:sz w:val="20"/>
+      </w:rPr>
+    </w:lvl>
+    <w:lvl w:ilvl="2" w:tentative="1">
+      <w:start w:val="1"/>
+      <w:numFmt w:val="bullet"/>
+      <w:lvlText w:val=""/>
+      <w:lvlJc w:val="left"/>
+      <w:pPr>
+        <w:tabs>
+          <w:tab w:val="num" w:pos="2160"/>
+        </w:tabs>
+        <w:ind w:left="2160" w:hanging="360"/>
+      </w:pPr>
+      <w:rPr>
+        <w:rFonts w:ascii="Wingdings" w:hAnsi="Wingdings" w:hint="default"/>
+        <w:sz w:val="20"/>
+      </w:rPr>
+    </w:lvl>
+    <w:lvl w:ilvl="3" w:tentative="1">
+      <w:start w:val="1"/>
+      <w:numFmt w:val="bullet"/>
+      <w:lvlText w:val=""/>
+      <w:lvlJc w:val="left"/>
+      <w:pPr>
+        <w:tabs>
+          <w:tab w:val="num" w:pos="2880"/>
+        </w:tabs>
+        <w:ind w:left="2880" w:hanging="360"/>
+      </w:pPr>
+      <w:rPr>
+        <w:rFonts w:ascii="Wingdings" w:hAnsi="Wingdings" w:hint="default"/>
+        <w:sz w:val="20"/>
+      </w:rPr>
+    </w:lvl>
+    <w:lvl w:ilvl="4" w:tentative="1">
+      <w:start w:val="1"/>
+      <w:numFmt w:val="bullet"/>
+      <w:lvlText w:val=""/>
+      <w:lvlJc w:val="left"/>
+      <w:pPr>
+        <w:tabs>
+          <w:tab w:val="num" w:pos="3600"/>
+        </w:tabs>
+        <w:ind w:left="3600" w:hanging="360"/>
+      </w:pPr>
+      <w:rPr>
+        <w:rFonts w:ascii="Wingdings" w:hAnsi="Wingdings" w:hint="default"/>
+        <w:sz w:val="20"/>
+      </w:rPr>
+    </w:lvl>
+    <w:lvl w:ilvl="5" w:tentative="1">
+      <w:start w:val="1"/>
+      <w:numFmt w:val="bullet"/>
+      <w:lvlText w:val=""/>
+      <w:lvlJc w:val="left"/>
+      <w:pPr>
+        <w:tabs>
+          <w:tab w:val="num" w:pos="4320"/>
+        </w:tabs>
+        <w:ind w:left="4320" w:hanging="360"/>
+      </w:pPr>
+      <w:rPr>
+        <w:rFonts w:ascii="Wingdings" w:hAnsi="Wingdings" w:hint="default"/>
+        <w:sz w:val="20"/>
+      </w:rPr>
+    </w:lvl>
+    <w:lvl w:ilvl="6" w:tentative="1">
+      <w:start w:val="1"/>
+      <w:numFmt w:val="bullet"/>
+      <w:lvlText w:val=""/>
+      <w:lvlJc w:val="left"/>
+      <w:pPr>
+        <w:tabs>
+          <w:tab w:val="num" w:pos="5040"/>
+        </w:tabs>
+        <w:ind w:left="5040" w:hanging="360"/>
+      </w:pPr>
+      <w:rPr>
+        <w:rFonts w:ascii="Wingdings" w:hAnsi="Wingdings" w:hint="default"/>
+        <w:sz w:val="20"/>
+      </w:rPr>
+    </w:lvl>
+    <w:lvl w:ilvl="7" w:tentative="1">
+      <w:start w:val="1"/>
+      <w:numFmt w:val="bullet"/>
+      <w:lvlText w:val=""/>
+      <w:lvlJc w:val="left"/>
+      <w:pPr>
+        <w:tabs>
+          <w:tab w:val="num" w:pos="5760"/>
+        </w:tabs>
+        <w:ind w:left="5760" w:hanging="360"/>
+      </w:pPr>
+      <w:rPr>
+        <w:rFonts w:ascii="Wingdings" w:hAnsi="Wingdings" w:hint="default"/>
+        <w:sz w:val="20"/>
+      </w:rPr>
+    </w:lvl>
+    <w:lvl w:ilvl="8" w:tentative="1">
+      <w:start w:val="1"/>
+      <w:numFmt w:val="bullet"/>
+      <w:lvlText w:val=""/>
+      <w:lvlJc w:val="left"/>
+      <w:pPr>
+        <w:tabs>
+          <w:tab w:val="num" w:pos="6480"/>
+        </w:tabs>
+        <w:ind w:left="6480" w:hanging="360"/>
+      </w:pPr>
+      <w:rPr>
+        <w:rFonts w:ascii="Wingdings" w:hAnsi="Wingdings" w:hint="default"/>
+        <w:sz w:val="20"/>
+      </w:rPr>
+    </w:lvl>
+  </w:abstractNum>
+  <w:abstractNum w:abstractNumId="7" w15:restartNumberingAfterBreak="0">
     <w:nsid w:val="53564B62"/>
     <w:multiLevelType w:val="hybridMultilevel"/>
     <w:tmpl w:val="34C84F5E"/>
@@ -4171,7 +4736,7 @@
       </w:rPr>
     </w:lvl>
   </w:abstractNum>
-  <w:abstractNum w:abstractNumId="7" w15:restartNumberingAfterBreak="0">
+  <w:abstractNum w:abstractNumId="8" w15:restartNumberingAfterBreak="0">
     <w:nsid w:val="5DA307CB"/>
     <w:multiLevelType w:val="hybridMultilevel"/>
     <w:tmpl w:val="68226EDA"/>
@@ -4267,19 +4832,22 @@
     <w:abstractNumId w:val="2"/>
   </w:num>
   <w:num w:numId="4" w16cid:durableId="1807771770">
-    <w:abstractNumId w:val="6"/>
+    <w:abstractNumId w:val="7"/>
   </w:num>
   <w:num w:numId="5" w16cid:durableId="1703942643">
     <w:abstractNumId w:val="5"/>
   </w:num>
   <w:num w:numId="6" w16cid:durableId="524750263">
-    <w:abstractNumId w:val="7"/>
+    <w:abstractNumId w:val="8"/>
   </w:num>
   <w:num w:numId="7" w16cid:durableId="1272319207">
     <w:abstractNumId w:val="4"/>
   </w:num>
   <w:num w:numId="8" w16cid:durableId="2035643014">
     <w:abstractNumId w:val="1"/>
+  </w:num>
+  <w:num w:numId="9" w16cid:durableId="825898641">
+    <w:abstractNumId w:val="6"/>
   </w:num>
 </w:numbering>
 </file>

</xml_diff>